<commit_message>
A2 qs AQA Alevel
</commit_message>
<xml_diff>
--- a/Questions (Word docs)/AQA A-Level Questions/Technical Principles/Topic A2/3.1.2_elastomers.docx
+++ b/Questions (Word docs)/AQA A-Level Questions/Technical Principles/Topic A2/3.1.2_elastomers.docx
@@ -691,7 +691,438 @@
           <w:sz w:val="28"/>
           <w:szCs w:val="28"/>
         </w:rPr>
-        <w:t xml:space="preserve"> XX</w:t>
+        <w:t xml:space="preserve"> </w:t>
+      </w:r>
+      <w:r>
+        <w:rPr>
+          <w:sz w:val="28"/>
+          <w:szCs w:val="28"/>
+        </w:rPr>
+        <w:t>Which property of elastomers allows them to return to their original shape after stretching?</w:t>
+      </w:r>
+    </w:p>
+    <w:p>
+      <w:pPr>
+        <w:rPr>
+          <w:sz w:val="28"/>
+          <w:szCs w:val="28"/>
+          <w:u w:val="single"/>
+        </w:rPr>
+      </w:pPr>
+    </w:p>
+    <w:p>
+      <w:pPr>
+        <w:ind w:firstLine="360"/>
+        <w:rPr>
+          <w:sz w:val="28"/>
+          <w:szCs w:val="28"/>
+        </w:rPr>
+      </w:pPr>
+      <w:r>
+        <w:rPr>
+          <w:b/>
+          <w:sz w:val="28"/>
+          <w:szCs w:val="28"/>
+        </w:rPr>
+        <w:t>A</w:t>
+      </w:r>
+      <w:r>
+        <w:rPr>
+          <w:sz w:val="28"/>
+          <w:szCs w:val="28"/>
+        </w:rPr>
+        <w:tab/>
+      </w:r>
+      <w:r>
+        <w:rPr>
+          <w:sz w:val="28"/>
+          <w:szCs w:val="28"/>
+        </w:rPr>
+        <w:tab/>
+      </w:r>
+      <w:r>
+        <w:rPr>
+          <w:sz w:val="28"/>
+          <w:szCs w:val="28"/>
+        </w:rPr>
+        <w:t>Plasticity</w:t>
+      </w:r>
+    </w:p>
+    <w:p>
+      <w:pPr>
+        <w:ind w:firstLine="360"/>
+        <w:rPr>
+          <w:sz w:val="28"/>
+          <w:szCs w:val="28"/>
+        </w:rPr>
+      </w:pPr>
+    </w:p>
+    <w:p>
+      <w:pPr>
+        <w:ind w:firstLine="360"/>
+        <w:rPr>
+          <w:sz w:val="28"/>
+          <w:szCs w:val="28"/>
+        </w:rPr>
+      </w:pPr>
+      <w:r>
+        <w:rPr>
+          <w:b/>
+          <w:sz w:val="28"/>
+          <w:szCs w:val="28"/>
+        </w:rPr>
+        <w:t>B</w:t>
+      </w:r>
+      <w:r>
+        <w:rPr>
+          <w:sz w:val="28"/>
+          <w:szCs w:val="28"/>
+        </w:rPr>
+        <w:tab/>
+      </w:r>
+      <w:r>
+        <w:rPr>
+          <w:sz w:val="28"/>
+          <w:szCs w:val="28"/>
+        </w:rPr>
+        <w:tab/>
+      </w:r>
+      <w:r>
+        <w:rPr>
+          <w:sz w:val="28"/>
+          <w:szCs w:val="28"/>
+        </w:rPr>
+        <w:t>Ductility</w:t>
+      </w:r>
+    </w:p>
+    <w:p>
+      <w:pPr>
+        <w:ind w:firstLine="360"/>
+        <w:rPr>
+          <w:sz w:val="28"/>
+          <w:szCs w:val="28"/>
+        </w:rPr>
+      </w:pPr>
+    </w:p>
+    <w:p>
+      <w:pPr>
+        <w:ind w:firstLine="360"/>
+        <w:rPr>
+          <w:sz w:val="28"/>
+          <w:szCs w:val="28"/>
+        </w:rPr>
+      </w:pPr>
+      <w:r>
+        <w:rPr>
+          <w:b/>
+          <w:sz w:val="28"/>
+          <w:szCs w:val="28"/>
+        </w:rPr>
+        <w:t>C</w:t>
+      </w:r>
+      <w:r>
+        <w:rPr>
+          <w:sz w:val="28"/>
+          <w:szCs w:val="28"/>
+        </w:rPr>
+        <w:tab/>
+      </w:r>
+      <w:r>
+        <w:rPr>
+          <w:sz w:val="28"/>
+          <w:szCs w:val="28"/>
+        </w:rPr>
+        <w:tab/>
+      </w:r>
+      <w:r>
+        <w:rPr>
+          <w:sz w:val="28"/>
+          <w:szCs w:val="28"/>
+        </w:rPr>
+        <w:t>Elasticity</w:t>
+      </w:r>
+    </w:p>
+    <w:p>
+      <w:pPr>
+        <w:rPr>
+          <w:b/>
+          <w:sz w:val="28"/>
+          <w:szCs w:val="28"/>
+        </w:rPr>
+      </w:pPr>
+    </w:p>
+    <w:p>
+      <w:pPr>
+        <w:rPr>
+          <w:b/>
+          <w:sz w:val="28"/>
+          <w:szCs w:val="28"/>
+        </w:rPr>
+      </w:pPr>
+    </w:p>
+    <w:p>
+      <w:pPr>
+        <w:rPr>
+          <w:sz w:val="28"/>
+          <w:szCs w:val="28"/>
+        </w:rPr>
+      </w:pPr>
+      <w:r>
+        <w:rPr>
+          <w:b/>
+          <w:sz w:val="28"/>
+          <w:szCs w:val="28"/>
+        </w:rPr>
+        <w:t>Q</w:t>
+      </w:r>
+      <w:r>
+        <w:rPr>
+          <w:b/>
+          <w:sz w:val="28"/>
+          <w:szCs w:val="28"/>
+        </w:rPr>
+        <w:t>2</w:t>
+      </w:r>
+      <w:r>
+        <w:rPr>
+          <w:b/>
+          <w:sz w:val="28"/>
+          <w:szCs w:val="28"/>
+        </w:rPr>
+        <w:t>.</w:t>
+      </w:r>
+      <w:r>
+        <w:rPr>
+          <w:sz w:val="28"/>
+          <w:szCs w:val="28"/>
+        </w:rPr>
+        <w:t xml:space="preserve"> </w:t>
+      </w:r>
+      <w:r>
+        <w:rPr>
+          <w:sz w:val="28"/>
+          <w:szCs w:val="28"/>
+        </w:rPr>
+        <w:t xml:space="preserve">Silicone is commonly used for baking </w:t>
+      </w:r>
+      <w:r>
+        <w:rPr>
+          <w:sz w:val="28"/>
+          <w:szCs w:val="28"/>
+        </w:rPr>
+        <w:t>moulds</w:t>
+      </w:r>
+      <w:r>
+        <w:rPr>
+          <w:sz w:val="28"/>
+          <w:szCs w:val="28"/>
+        </w:rPr>
+        <w:t xml:space="preserve"> and medical implants. Which two properties make it suitable for these applications?</w:t>
+      </w:r>
+    </w:p>
+    <w:p>
+      <w:pPr>
+        <w:rPr>
+          <w:sz w:val="28"/>
+          <w:szCs w:val="28"/>
+          <w:u w:val="single"/>
+        </w:rPr>
+      </w:pPr>
+    </w:p>
+    <w:p>
+      <w:pPr>
+        <w:ind w:firstLine="360"/>
+        <w:rPr>
+          <w:sz w:val="28"/>
+          <w:szCs w:val="28"/>
+        </w:rPr>
+      </w:pPr>
+      <w:r>
+        <w:rPr>
+          <w:b/>
+          <w:sz w:val="28"/>
+          <w:szCs w:val="28"/>
+        </w:rPr>
+        <w:t>A</w:t>
+      </w:r>
+      <w:r>
+        <w:rPr>
+          <w:sz w:val="28"/>
+          <w:szCs w:val="28"/>
+        </w:rPr>
+        <w:tab/>
+      </w:r>
+      <w:r>
+        <w:rPr>
+          <w:sz w:val="28"/>
+          <w:szCs w:val="28"/>
+        </w:rPr>
+        <w:tab/>
+      </w:r>
+      <w:r>
+        <w:rPr>
+          <w:sz w:val="28"/>
+          <w:szCs w:val="28"/>
+        </w:rPr>
+        <w:t>High electrical conductivity and rigidity</w:t>
+      </w:r>
+    </w:p>
+    <w:p>
+      <w:pPr>
+        <w:ind w:firstLine="360"/>
+        <w:rPr>
+          <w:sz w:val="28"/>
+          <w:szCs w:val="28"/>
+        </w:rPr>
+      </w:pPr>
+    </w:p>
+    <w:p>
+      <w:pPr>
+        <w:ind w:firstLine="360"/>
+        <w:rPr>
+          <w:sz w:val="28"/>
+          <w:szCs w:val="28"/>
+        </w:rPr>
+      </w:pPr>
+      <w:r>
+        <w:rPr>
+          <w:b/>
+          <w:sz w:val="28"/>
+          <w:szCs w:val="28"/>
+        </w:rPr>
+        <w:t>B</w:t>
+      </w:r>
+      <w:r>
+        <w:rPr>
+          <w:sz w:val="28"/>
+          <w:szCs w:val="28"/>
+        </w:rPr>
+        <w:tab/>
+      </w:r>
+      <w:r>
+        <w:rPr>
+          <w:sz w:val="28"/>
+          <w:szCs w:val="28"/>
+        </w:rPr>
+        <w:tab/>
+      </w:r>
+      <w:r>
+        <w:rPr>
+          <w:sz w:val="28"/>
+          <w:szCs w:val="28"/>
+        </w:rPr>
+        <w:t>Non-toxicity and heat resistance</w:t>
+      </w:r>
+    </w:p>
+    <w:p>
+      <w:pPr>
+        <w:ind w:firstLine="360"/>
+        <w:rPr>
+          <w:sz w:val="28"/>
+          <w:szCs w:val="28"/>
+        </w:rPr>
+      </w:pPr>
+    </w:p>
+    <w:p>
+      <w:pPr>
+        <w:ind w:firstLine="360"/>
+        <w:rPr>
+          <w:sz w:val="28"/>
+          <w:szCs w:val="28"/>
+        </w:rPr>
+      </w:pPr>
+      <w:r>
+        <w:rPr>
+          <w:b/>
+          <w:sz w:val="28"/>
+          <w:szCs w:val="28"/>
+        </w:rPr>
+        <w:t>C</w:t>
+      </w:r>
+      <w:r>
+        <w:rPr>
+          <w:sz w:val="28"/>
+          <w:szCs w:val="28"/>
+        </w:rPr>
+        <w:tab/>
+      </w:r>
+      <w:r>
+        <w:rPr>
+          <w:sz w:val="28"/>
+          <w:szCs w:val="28"/>
+        </w:rPr>
+        <w:tab/>
+      </w:r>
+      <w:r>
+        <w:rPr>
+          <w:sz w:val="28"/>
+          <w:szCs w:val="28"/>
+        </w:rPr>
+        <w:t>Biodegradability and flexibility</w:t>
+      </w:r>
+    </w:p>
+    <w:p>
+      <w:pPr>
+        <w:rPr>
+          <w:b/>
+          <w:sz w:val="28"/>
+          <w:szCs w:val="28"/>
+        </w:rPr>
+      </w:pPr>
+    </w:p>
+    <w:p>
+      <w:pPr>
+        <w:rPr>
+          <w:b/>
+          <w:sz w:val="28"/>
+          <w:szCs w:val="28"/>
+        </w:rPr>
+      </w:pPr>
+    </w:p>
+    <w:p>
+      <w:pPr>
+        <w:rPr>
+          <w:sz w:val="28"/>
+          <w:szCs w:val="28"/>
+        </w:rPr>
+      </w:pPr>
+      <w:r>
+        <w:rPr>
+          <w:b/>
+          <w:sz w:val="28"/>
+          <w:szCs w:val="28"/>
+        </w:rPr>
+        <w:t>Q</w:t>
+      </w:r>
+      <w:r>
+        <w:rPr>
+          <w:b/>
+          <w:sz w:val="28"/>
+          <w:szCs w:val="28"/>
+        </w:rPr>
+        <w:t>3</w:t>
+      </w:r>
+      <w:r>
+        <w:rPr>
+          <w:b/>
+          <w:sz w:val="28"/>
+          <w:szCs w:val="28"/>
+        </w:rPr>
+        <w:t>.</w:t>
+      </w:r>
+      <w:r>
+        <w:rPr>
+          <w:sz w:val="28"/>
+          <w:szCs w:val="28"/>
+        </w:rPr>
+        <w:t xml:space="preserve"> </w:t>
+      </w:r>
+      <w:r>
+        <w:rPr>
+          <w:sz w:val="28"/>
+          <w:szCs w:val="28"/>
+        </w:rPr>
+        <w:t>Which elastomer is self-finishing, making it ideal for products requiring minimal post-processing</w:t>
       </w:r>
       <w:r>
         <w:rPr>
@@ -745,7 +1176,7 @@
           <w:sz w:val="28"/>
           <w:szCs w:val="28"/>
         </w:rPr>
-        <w:t>X</w:t>
+        <w:t>Natural rubber</w:t>
       </w:r>
     </w:p>
     <w:p>
@@ -792,7 +1223,7 @@
           <w:sz w:val="28"/>
           <w:szCs w:val="28"/>
         </w:rPr>
-        <w:t>X</w:t>
+        <w:t>Neoprene</w:t>
       </w:r>
     </w:p>
     <w:p>
@@ -839,16 +1270,8 @@
           <w:sz w:val="28"/>
           <w:szCs w:val="28"/>
         </w:rPr>
-        <w:t>X</w:t>
-      </w:r>
-    </w:p>
-    <w:p>
-      <w:pPr>
-        <w:rPr>
-          <w:sz w:val="28"/>
-          <w:szCs w:val="28"/>
-        </w:rPr>
-      </w:pPr>
+        <w:t>Thermoplastic Elastomer (TPE)</w:t>
+      </w:r>
     </w:p>
     <w:p>
       <w:pPr>
@@ -889,7 +1312,7 @@
           <w:sz w:val="28"/>
           <w:szCs w:val="28"/>
         </w:rPr>
-        <w:t>2</w:t>
+        <w:t>4</w:t>
       </w:r>
       <w:r>
         <w:rPr>
@@ -904,14 +1327,14 @@
           <w:sz w:val="28"/>
           <w:szCs w:val="28"/>
         </w:rPr>
-        <w:t xml:space="preserve"> XX</w:t>
-      </w:r>
-      <w:r>
-        <w:rPr>
-          <w:sz w:val="28"/>
-          <w:szCs w:val="28"/>
-        </w:rPr>
-        <w:t>?</w:t>
+        <w:t xml:space="preserve"> </w:t>
+      </w:r>
+      <w:r>
+        <w:rPr>
+          <w:sz w:val="28"/>
+          <w:szCs w:val="28"/>
+        </w:rPr>
+        <w:t>The use of elastomers for ergonomic grips on tools primarily leverages their:</w:t>
       </w:r>
     </w:p>
     <w:p>
@@ -958,7 +1381,7 @@
           <w:sz w:val="28"/>
           <w:szCs w:val="28"/>
         </w:rPr>
-        <w:t>X</w:t>
+        <w:t>High density and rigidity</w:t>
       </w:r>
     </w:p>
     <w:p>
@@ -1005,7 +1428,7 @@
           <w:sz w:val="28"/>
           <w:szCs w:val="28"/>
         </w:rPr>
-        <w:t>X</w:t>
+        <w:t>Soft texture and non-slip surface</w:t>
       </w:r>
     </w:p>
     <w:p>
@@ -1052,461 +1475,24 @@
           <w:sz w:val="28"/>
           <w:szCs w:val="28"/>
         </w:rPr>
-        <w:t>X</w:t>
-      </w:r>
-    </w:p>
-    <w:p>
-      <w:pPr>
-        <w:rPr>
-          <w:b/>
-          <w:sz w:val="28"/>
-          <w:szCs w:val="28"/>
-        </w:rPr>
-      </w:pPr>
-    </w:p>
-    <w:p>
-      <w:pPr>
-        <w:rPr>
-          <w:b/>
-          <w:sz w:val="28"/>
-          <w:szCs w:val="28"/>
-        </w:rPr>
-      </w:pPr>
-    </w:p>
-    <w:p>
-      <w:pPr>
-        <w:rPr>
-          <w:b/>
-          <w:sz w:val="28"/>
-          <w:szCs w:val="28"/>
-        </w:rPr>
-      </w:pPr>
-    </w:p>
-    <w:p>
-      <w:pPr>
-        <w:rPr>
-          <w:sz w:val="28"/>
-          <w:szCs w:val="28"/>
-        </w:rPr>
-      </w:pPr>
-      <w:r>
-        <w:rPr>
-          <w:b/>
-          <w:sz w:val="28"/>
-          <w:szCs w:val="28"/>
-        </w:rPr>
-        <w:t>Q</w:t>
-      </w:r>
-      <w:r>
-        <w:rPr>
-          <w:b/>
-          <w:sz w:val="28"/>
-          <w:szCs w:val="28"/>
-        </w:rPr>
-        <w:t>3</w:t>
-      </w:r>
-      <w:r>
-        <w:rPr>
-          <w:b/>
-          <w:sz w:val="28"/>
-          <w:szCs w:val="28"/>
-        </w:rPr>
-        <w:t>.</w:t>
-      </w:r>
-      <w:r>
-        <w:rPr>
-          <w:sz w:val="28"/>
-          <w:szCs w:val="28"/>
-        </w:rPr>
-        <w:t xml:space="preserve"> XX</w:t>
-      </w:r>
-      <w:r>
-        <w:rPr>
-          <w:sz w:val="28"/>
-          <w:szCs w:val="28"/>
-        </w:rPr>
-        <w:t>?</w:t>
-      </w:r>
-    </w:p>
-    <w:p>
-      <w:pPr>
+        <w:t>Electrical insulation properties</w:t>
+      </w:r>
+    </w:p>
+    <w:p>
+      <w:pPr>
+        <w:rPr>
+          <w:sz w:val="28"/>
+          <w:szCs w:val="28"/>
+        </w:rPr>
+      </w:pPr>
+    </w:p>
+    <w:p>
+      <w:pPr>
+        <w:ind w:left="360"/>
         <w:rPr>
           <w:sz w:val="28"/>
           <w:szCs w:val="28"/>
           <w:u w:val="single"/>
-        </w:rPr>
-      </w:pPr>
-    </w:p>
-    <w:p>
-      <w:pPr>
-        <w:ind w:firstLine="360"/>
-        <w:rPr>
-          <w:sz w:val="28"/>
-          <w:szCs w:val="28"/>
-        </w:rPr>
-      </w:pPr>
-      <w:r>
-        <w:rPr>
-          <w:b/>
-          <w:sz w:val="28"/>
-          <w:szCs w:val="28"/>
-        </w:rPr>
-        <w:t>A</w:t>
-      </w:r>
-      <w:r>
-        <w:rPr>
-          <w:sz w:val="28"/>
-          <w:szCs w:val="28"/>
-        </w:rPr>
-        <w:tab/>
-      </w:r>
-      <w:r>
-        <w:rPr>
-          <w:sz w:val="28"/>
-          <w:szCs w:val="28"/>
-        </w:rPr>
-        <w:tab/>
-      </w:r>
-      <w:r>
-        <w:rPr>
-          <w:sz w:val="28"/>
-          <w:szCs w:val="28"/>
-        </w:rPr>
-        <w:t>X</w:t>
-      </w:r>
-    </w:p>
-    <w:p>
-      <w:pPr>
-        <w:ind w:firstLine="360"/>
-        <w:rPr>
-          <w:sz w:val="28"/>
-          <w:szCs w:val="28"/>
-        </w:rPr>
-      </w:pPr>
-    </w:p>
-    <w:p>
-      <w:pPr>
-        <w:ind w:firstLine="360"/>
-        <w:rPr>
-          <w:sz w:val="28"/>
-          <w:szCs w:val="28"/>
-        </w:rPr>
-      </w:pPr>
-      <w:r>
-        <w:rPr>
-          <w:b/>
-          <w:sz w:val="28"/>
-          <w:szCs w:val="28"/>
-        </w:rPr>
-        <w:t>B</w:t>
-      </w:r>
-      <w:r>
-        <w:rPr>
-          <w:sz w:val="28"/>
-          <w:szCs w:val="28"/>
-        </w:rPr>
-        <w:tab/>
-      </w:r>
-      <w:r>
-        <w:rPr>
-          <w:sz w:val="28"/>
-          <w:szCs w:val="28"/>
-        </w:rPr>
-        <w:tab/>
-      </w:r>
-      <w:r>
-        <w:rPr>
-          <w:sz w:val="28"/>
-          <w:szCs w:val="28"/>
-        </w:rPr>
-        <w:t>X</w:t>
-      </w:r>
-    </w:p>
-    <w:p>
-      <w:pPr>
-        <w:ind w:firstLine="360"/>
-        <w:rPr>
-          <w:sz w:val="28"/>
-          <w:szCs w:val="28"/>
-        </w:rPr>
-      </w:pPr>
-    </w:p>
-    <w:p>
-      <w:pPr>
-        <w:ind w:firstLine="360"/>
-        <w:rPr>
-          <w:sz w:val="28"/>
-          <w:szCs w:val="28"/>
-        </w:rPr>
-      </w:pPr>
-      <w:r>
-        <w:rPr>
-          <w:b/>
-          <w:sz w:val="28"/>
-          <w:szCs w:val="28"/>
-        </w:rPr>
-        <w:t>C</w:t>
-      </w:r>
-      <w:r>
-        <w:rPr>
-          <w:sz w:val="28"/>
-          <w:szCs w:val="28"/>
-        </w:rPr>
-        <w:tab/>
-      </w:r>
-      <w:r>
-        <w:rPr>
-          <w:sz w:val="28"/>
-          <w:szCs w:val="28"/>
-        </w:rPr>
-        <w:tab/>
-      </w:r>
-      <w:r>
-        <w:rPr>
-          <w:sz w:val="28"/>
-          <w:szCs w:val="28"/>
-        </w:rPr>
-        <w:t>X</w:t>
-      </w:r>
-    </w:p>
-    <w:p>
-      <w:pPr>
-        <w:rPr>
-          <w:b/>
-          <w:sz w:val="28"/>
-          <w:szCs w:val="28"/>
-        </w:rPr>
-      </w:pPr>
-    </w:p>
-    <w:p>
-      <w:pPr>
-        <w:rPr>
-          <w:b/>
-          <w:sz w:val="28"/>
-          <w:szCs w:val="28"/>
-        </w:rPr>
-      </w:pPr>
-    </w:p>
-    <w:p>
-      <w:pPr>
-        <w:rPr>
-          <w:b/>
-          <w:sz w:val="28"/>
-          <w:szCs w:val="28"/>
-        </w:rPr>
-      </w:pPr>
-    </w:p>
-    <w:p>
-      <w:pPr>
-        <w:rPr>
-          <w:sz w:val="28"/>
-          <w:szCs w:val="28"/>
-        </w:rPr>
-      </w:pPr>
-      <w:r>
-        <w:rPr>
-          <w:b/>
-          <w:sz w:val="28"/>
-          <w:szCs w:val="28"/>
-        </w:rPr>
-        <w:t>Q</w:t>
-      </w:r>
-      <w:r>
-        <w:rPr>
-          <w:b/>
-          <w:sz w:val="28"/>
-          <w:szCs w:val="28"/>
-        </w:rPr>
-        <w:t>4</w:t>
-      </w:r>
-      <w:r>
-        <w:rPr>
-          <w:b/>
-          <w:sz w:val="28"/>
-          <w:szCs w:val="28"/>
-        </w:rPr>
-        <w:t>.</w:t>
-      </w:r>
-      <w:r>
-        <w:rPr>
-          <w:sz w:val="28"/>
-          <w:szCs w:val="28"/>
-        </w:rPr>
-        <w:t xml:space="preserve"> XX</w:t>
-      </w:r>
-      <w:r>
-        <w:rPr>
-          <w:sz w:val="28"/>
-          <w:szCs w:val="28"/>
-        </w:rPr>
-        <w:t>?</w:t>
-      </w:r>
-    </w:p>
-    <w:p>
-      <w:pPr>
-        <w:rPr>
-          <w:sz w:val="28"/>
-          <w:szCs w:val="28"/>
-          <w:u w:val="single"/>
-        </w:rPr>
-      </w:pPr>
-    </w:p>
-    <w:p>
-      <w:pPr>
-        <w:ind w:firstLine="360"/>
-        <w:rPr>
-          <w:sz w:val="28"/>
-          <w:szCs w:val="28"/>
-        </w:rPr>
-      </w:pPr>
-      <w:r>
-        <w:rPr>
-          <w:b/>
-          <w:sz w:val="28"/>
-          <w:szCs w:val="28"/>
-        </w:rPr>
-        <w:t>A</w:t>
-      </w:r>
-      <w:r>
-        <w:rPr>
-          <w:sz w:val="28"/>
-          <w:szCs w:val="28"/>
-        </w:rPr>
-        <w:tab/>
-      </w:r>
-      <w:r>
-        <w:rPr>
-          <w:sz w:val="28"/>
-          <w:szCs w:val="28"/>
-        </w:rPr>
-        <w:tab/>
-      </w:r>
-      <w:r>
-        <w:rPr>
-          <w:sz w:val="28"/>
-          <w:szCs w:val="28"/>
-        </w:rPr>
-        <w:t>X</w:t>
-      </w:r>
-    </w:p>
-    <w:p>
-      <w:pPr>
-        <w:ind w:firstLine="360"/>
-        <w:rPr>
-          <w:sz w:val="28"/>
-          <w:szCs w:val="28"/>
-        </w:rPr>
-      </w:pPr>
-    </w:p>
-    <w:p>
-      <w:pPr>
-        <w:ind w:firstLine="360"/>
-        <w:rPr>
-          <w:sz w:val="28"/>
-          <w:szCs w:val="28"/>
-        </w:rPr>
-      </w:pPr>
-      <w:r>
-        <w:rPr>
-          <w:b/>
-          <w:sz w:val="28"/>
-          <w:szCs w:val="28"/>
-        </w:rPr>
-        <w:t>B</w:t>
-      </w:r>
-      <w:r>
-        <w:rPr>
-          <w:sz w:val="28"/>
-          <w:szCs w:val="28"/>
-        </w:rPr>
-        <w:tab/>
-      </w:r>
-      <w:r>
-        <w:rPr>
-          <w:sz w:val="28"/>
-          <w:szCs w:val="28"/>
-        </w:rPr>
-        <w:tab/>
-      </w:r>
-      <w:r>
-        <w:rPr>
-          <w:sz w:val="28"/>
-          <w:szCs w:val="28"/>
-        </w:rPr>
-        <w:t>X</w:t>
-      </w:r>
-    </w:p>
-    <w:p>
-      <w:pPr>
-        <w:ind w:firstLine="360"/>
-        <w:rPr>
-          <w:sz w:val="28"/>
-          <w:szCs w:val="28"/>
-        </w:rPr>
-      </w:pPr>
-    </w:p>
-    <w:p>
-      <w:pPr>
-        <w:ind w:firstLine="360"/>
-        <w:rPr>
-          <w:sz w:val="28"/>
-          <w:szCs w:val="28"/>
-        </w:rPr>
-      </w:pPr>
-      <w:r>
-        <w:rPr>
-          <w:b/>
-          <w:sz w:val="28"/>
-          <w:szCs w:val="28"/>
-        </w:rPr>
-        <w:t>C</w:t>
-      </w:r>
-      <w:r>
-        <w:rPr>
-          <w:sz w:val="28"/>
-          <w:szCs w:val="28"/>
-        </w:rPr>
-        <w:tab/>
-      </w:r>
-      <w:r>
-        <w:rPr>
-          <w:sz w:val="28"/>
-          <w:szCs w:val="28"/>
-        </w:rPr>
-        <w:tab/>
-      </w:r>
-      <w:r>
-        <w:rPr>
-          <w:sz w:val="28"/>
-          <w:szCs w:val="28"/>
-        </w:rPr>
-        <w:t>X</w:t>
-      </w:r>
-    </w:p>
-    <w:p>
-      <w:pPr>
-        <w:rPr>
-          <w:sz w:val="28"/>
-          <w:szCs w:val="28"/>
-        </w:rPr>
-      </w:pPr>
-    </w:p>
-    <w:p>
-      <w:pPr>
-        <w:ind w:left="360"/>
-        <w:rPr>
-          <w:sz w:val="28"/>
-          <w:szCs w:val="28"/>
-          <w:u w:val="single"/>
-        </w:rPr>
-      </w:pPr>
-    </w:p>
-    <w:p>
-      <w:pPr>
-        <w:rPr>
-          <w:b/>
-          <w:sz w:val="28"/>
-          <w:szCs w:val="28"/>
         </w:rPr>
       </w:pPr>
     </w:p>
@@ -1804,6 +1790,24 @@
         </w:pBdr>
         <w:shd w:val="clear" w:color="auto" w:fill="FFFFFF"/>
         <w:rPr>
+          <w:b/>
+          <w:color w:val="000000"/>
+          <w:sz w:val="28"/>
+          <w:szCs w:val="28"/>
+        </w:rPr>
+      </w:pPr>
+    </w:p>
+    <w:p>
+      <w:pPr>
+        <w:pBdr>
+          <w:top w:val="nil"/>
+          <w:left w:val="nil"/>
+          <w:bottom w:val="nil"/>
+          <w:right w:val="nil"/>
+          <w:between w:val="nil"/>
+        </w:pBdr>
+        <w:shd w:val="clear" w:color="auto" w:fill="FFFFFF"/>
+        <w:rPr>
           <w:sz w:val="28"/>
           <w:szCs w:val="28"/>
         </w:rPr>
@@ -2263,14 +2267,6 @@
     <w:p>
       <w:pPr>
         <w:rPr>
-          <w:sz w:val="20"/>
-          <w:szCs w:val="20"/>
-        </w:rPr>
-      </w:pPr>
-    </w:p>
-    <w:p>
-      <w:pPr>
-        <w:rPr>
           <w:b/>
           <w:sz w:val="28"/>
           <w:szCs w:val="28"/>
@@ -2322,7 +2318,7 @@
           <w:sz w:val="28"/>
           <w:szCs w:val="28"/>
         </w:rPr>
-        <w:t>X</w:t>
+        <w:t>C</w:t>
       </w:r>
     </w:p>
     <w:p>
@@ -2352,7 +2348,7 @@
           <w:sz w:val="28"/>
           <w:szCs w:val="28"/>
         </w:rPr>
-        <w:t>X</w:t>
+        <w:t>B</w:t>
       </w:r>
     </w:p>
     <w:p>
@@ -2382,7 +2378,7 @@
           <w:sz w:val="28"/>
           <w:szCs w:val="28"/>
         </w:rPr>
-        <w:t>X</w:t>
+        <w:t>C</w:t>
       </w:r>
     </w:p>
     <w:p>
@@ -2412,7 +2408,7 @@
           <w:sz w:val="28"/>
           <w:szCs w:val="28"/>
         </w:rPr>
-        <w:t>X</w:t>
+        <w:t>B</w:t>
       </w:r>
     </w:p>
     <w:p>
@@ -2523,7 +2519,7 @@
           <w:sz w:val="28"/>
           <w:szCs w:val="28"/>
         </w:rPr>
-        <w:t xml:space="preserve">The elastomer is an insulator and it is heat resistant to approx. 250oC, protecting the user from being burnt by hot pans. </w:t>
+        <w:t xml:space="preserve">The elastomer is an insulator and it is heat resistant to approx. 250C, protecting the user from being burnt by hot pans. </w:t>
       </w:r>
     </w:p>
     <w:p>
@@ -2543,7 +2539,7 @@
           <w:sz w:val="28"/>
           <w:szCs w:val="28"/>
         </w:rPr>
-        <w:t xml:space="preserve">The upper temperature range of 250oC makes is suitable for use with most domestic ovens. </w:t>
+        <w:t xml:space="preserve">The upper temperature range of 250C makes is suitable for use with most domestic ovens. </w:t>
       </w:r>
     </w:p>
     <w:p>

</xml_diff>